<commit_message>
task 2 data extracted
</commit_message>
<xml_diff>
--- a/MI trabajo final.docx
+++ b/MI trabajo final.docx
@@ -9,6 +9,8 @@
           <w:lang w:val="es-ES"/>
         </w:rPr>
       </w:pPr>
+      <w:bookmarkStart w:id="0" w:name="_GoBack"/>
+      <w:bookmarkEnd w:id="0"/>
       <w:r>
         <w:rPr>
           <w:lang w:val="es-ES"/>
@@ -798,13 +800,6 @@
           <w:lang w:val="es-ES"/>
         </w:rPr>
       </w:pPr>
-    </w:p>
-    <w:p>
-      <w:pPr>
-        <w:rPr>
-          <w:lang w:val="es-ES"/>
-        </w:rPr>
-      </w:pPr>
       <w:r>
         <w:rPr>
           <w:noProof/>
@@ -920,6 +915,12 @@
           <w:lang w:val="es-ES"/>
         </w:rPr>
       </w:pPr>
+      <w:r>
+        <w:rPr>
+          <w:lang w:val="es-ES"/>
+        </w:rPr>
+        <w:t>Como podemos ver, curiosamente, no hay cualquier diferencial en el retraso promedio durante año 2001.</w:t>
+      </w:r>
     </w:p>
     <w:p>
       <w:pPr>
@@ -931,32 +932,11 @@
     </w:p>
     <w:p>
       <w:pPr>
-        <w:rPr>
-          <w:lang w:val="es-ES"/>
-        </w:rPr>
-      </w:pPr>
-      <w:r>
-        <w:rPr>
-          <w:lang w:val="es-ES"/>
-        </w:rPr>
-        <w:t>Como podemos ver, curiosamente, no hay cualquier diferencial en el retraso promedio durante año 2001.</w:t>
-      </w:r>
-    </w:p>
-    <w:p>
-      <w:pPr>
         <w:pStyle w:val="Nadpis2"/>
         <w:rPr>
           <w:lang w:val="es-ES"/>
         </w:rPr>
       </w:pPr>
-    </w:p>
-    <w:p>
-      <w:pPr>
-        <w:pStyle w:val="Nadpis2"/>
-        <w:rPr>
-          <w:lang w:val="es-ES"/>
-        </w:rPr>
-      </w:pPr>
       <w:r>
         <w:rPr>
           <w:lang w:val="es-ES"/>
@@ -991,9 +971,15 @@
           <w:lang w:val="es-ES"/>
         </w:rPr>
       </w:pPr>
-      <w:bookmarkStart w:id="0" w:name="_GoBack"/>
-      <w:bookmarkEnd w:id="0"/>
-    </w:p>
+    </w:p>
+    <w:p>
+      <w:pPr>
+        <w:rPr>
+          <w:lang w:val="es-ES"/>
+        </w:rPr>
+      </w:pPr>
+    </w:p>
+    <w:p/>
     <w:sectPr>
       <w:headerReference w:type="default" r:id="rId21"/>
       <w:pgSz w:w="12240" w:h="15840"/>

</xml_diff>